<commit_message>
Last changes to sprint 1 stuff
</commit_message>
<xml_diff>
--- a/Scrum stuff/Samenwerkingscontract.docx
+++ b/Scrum stuff/Samenwerkingscontract.docx
@@ -14,8 +14,6 @@
           <w:lang w:eastAsia="nl-NL"/>
         </w:rPr>
       </w:pPr>
-      <w:bookmarkStart w:id="0" w:name="_GoBack"/>
-      <w:bookmarkEnd w:id="0"/>
       <w:r>
         <w:rPr>
           <w:rFonts w:ascii="Cambria" w:eastAsia="Times New Roman" w:hAnsi="Cambria" w:cs="Times New Roman"/>
@@ -1752,7 +1750,23 @@
           <w:color w:val="000000"/>
           <w:lang w:eastAsia="nl-NL"/>
         </w:rPr>
-        <w:t>keer te laat komt, zal</w:t>
+        <w:t xml:space="preserve">keer </w:t>
+      </w:r>
+      <w:r>
+        <w:rPr>
+          <w:rFonts w:ascii="Calibri" w:eastAsia="Times New Roman" w:hAnsi="Calibri" w:cs="Arial"/>
+          <w:color w:val="000000"/>
+          <w:lang w:eastAsia="nl-NL"/>
+        </w:rPr>
+        <w:t xml:space="preserve">zonder geldige reden </w:t>
+      </w:r>
+      <w:r>
+        <w:rPr>
+          <w:rFonts w:ascii="Calibri" w:eastAsia="Times New Roman" w:hAnsi="Calibri" w:cs="Arial"/>
+          <w:color w:val="000000"/>
+          <w:lang w:eastAsia="nl-NL"/>
+        </w:rPr>
+        <w:t>te laat komt, zal</w:t>
       </w:r>
       <w:r>
         <w:rPr>
@@ -1768,23 +1782,31 @@
           <w:color w:val="000000"/>
           <w:lang w:eastAsia="nl-NL"/>
         </w:rPr>
-        <w:t>, wanneer diegene</w:t>
-      </w:r>
-      <w:r>
-        <w:rPr>
-          <w:rFonts w:ascii="Calibri" w:eastAsia="Times New Roman" w:hAnsi="Calibri" w:cs="Arial"/>
-          <w:color w:val="000000"/>
-          <w:lang w:eastAsia="nl-NL"/>
-        </w:rPr>
-        <w:t xml:space="preserve"> geen geldige reden heeft om te laat te komen.</w:t>
-      </w:r>
-      <w:r>
-        <w:rPr>
-          <w:rFonts w:ascii="Calibri" w:eastAsia="Times New Roman" w:hAnsi="Calibri" w:cs="Arial"/>
-          <w:color w:val="000000"/>
-          <w:lang w:eastAsia="nl-NL"/>
-        </w:rPr>
-        <w:t xml:space="preserve"> (Wanneer een reden geldig is, wordt door de andere groepsleden bepaald.)</w:t>
+        <w:t>.</w:t>
+      </w:r>
+      <w:r>
+        <w:rPr>
+          <w:rFonts w:ascii="Calibri" w:eastAsia="Times New Roman" w:hAnsi="Calibri" w:cs="Arial"/>
+          <w:color w:val="000000"/>
+          <w:lang w:eastAsia="nl-NL"/>
+        </w:rPr>
+        <w:t xml:space="preserve"> (Wanneer een reden</w:t>
+      </w:r>
+      <w:r>
+        <w:rPr>
+          <w:rFonts w:ascii="Calibri" w:eastAsia="Times New Roman" w:hAnsi="Calibri" w:cs="Arial"/>
+          <w:color w:val="000000"/>
+          <w:lang w:eastAsia="nl-NL"/>
+        </w:rPr>
+        <w:t xml:space="preserve"> van afwezigheid</w:t>
+      </w:r>
+      <w:r>
+        <w:rPr>
+          <w:rFonts w:ascii="Calibri" w:eastAsia="Times New Roman" w:hAnsi="Calibri" w:cs="Arial"/>
+          <w:color w:val="000000"/>
+          <w:lang w:eastAsia="nl-NL"/>
+        </w:rPr>
+        <w:t xml:space="preserve"> geldig is, wordt door de andere groepsleden bepaald.)</w:t>
       </w:r>
     </w:p>
     <w:p>
@@ -2494,16 +2516,16 @@
         </w:rPr>
         <w:t xml:space="preserve">Marco probeert elke dag om 09.30 aanwezig te zijn, mocht dit niet lukken dan laat hij dit de rest van de groep weten en probeert hij </w:t>
       </w:r>
-      <w:proofErr w:type="spellStart"/>
       <w:r>
         <w:rPr>
           <w:rFonts w:eastAsia="Times New Roman" w:cs="Arial"/>
           <w:color w:val="000000"/>
           <w:lang w:eastAsia="nl-NL"/>
         </w:rPr>
-        <w:t>zsm</w:t>
-      </w:r>
-      <w:proofErr w:type="spellEnd"/>
+        <w:t>z.s.m.</w:t>
+      </w:r>
+      <w:bookmarkStart w:id="0" w:name="_GoBack"/>
+      <w:bookmarkEnd w:id="0"/>
       <w:r>
         <w:rPr>
           <w:rFonts w:eastAsia="Times New Roman" w:cs="Arial"/>
@@ -4027,7 +4049,7 @@
 </file>
 
 <file path=customXml/itemProps1.xml><?xml version="1.0" encoding="utf-8"?>
-<ds:datastoreItem xmlns:ds="http://schemas.openxmlformats.org/officeDocument/2006/customXml" ds:itemID="{939E31CC-5F5A-49DD-9E9A-F1B00176128B}">
+<ds:datastoreItem xmlns:ds="http://schemas.openxmlformats.org/officeDocument/2006/customXml" ds:itemID="{9E20A710-1125-42C1-9C22-C3F14F5643D5}">
   <ds:schemaRefs>
     <ds:schemaRef ds:uri="http://schemas.openxmlformats.org/officeDocument/2006/bibliography"/>
   </ds:schemaRefs>

</xml_diff>